<commit_message>
Actualización de diagrama de actividades
</commit_message>
<xml_diff>
--- a/Documentacion/Act05_RefaccionariaNVW.docx
+++ b/Documentacion/Act05_RefaccionariaNVW.docx
@@ -832,13 +832,27 @@
               <w:rPr>
                 <w:sz w:val="22"/>
               </w:rPr>
-              <w:t xml:space="preserve"> Dy</w:t>
-            </w:r>
+              <w:t xml:space="preserve"> </w:t>
+            </w:r>
+            <w:proofErr w:type="spellStart"/>
             <w:r>
               <w:rPr>
                 <w:sz w:val="22"/>
               </w:rPr>
-              <w:t>lan Cuevas Mora</w:t>
+              <w:t>Dy</w:t>
+            </w:r>
+            <w:r>
+              <w:rPr>
+                <w:sz w:val="22"/>
+              </w:rPr>
+              <w:t>lan</w:t>
+            </w:r>
+            <w:proofErr w:type="spellEnd"/>
+            <w:r>
+              <w:rPr>
+                <w:sz w:val="22"/>
+              </w:rPr>
+              <w:t xml:space="preserve"> Cuevas Mora</w:t>
             </w:r>
           </w:p>
         </w:tc>
@@ -12319,6 +12333,7 @@
             <w:id w:val="111145805"/>
             <w:bibliography/>
           </w:sdtPr>
+          <w:sdtEndPr/>
           <w:sdtContent>
             <w:p>
               <w:pPr>
@@ -12844,6 +12859,24 @@
                 <w:szCs w:val="16"/>
               </w:rPr>
             </w:pPr>
+            <w:r>
+              <w:rPr>
+                <w:rFonts w:cs="Arial"/>
+                <w:color w:val="FF0000"/>
+                <w:sz w:val="16"/>
+                <w:szCs w:val="16"/>
+              </w:rPr>
+              <w:t>29</w:t>
+            </w:r>
+            <w:r>
+              <w:rPr>
+                <w:rFonts w:cs="Arial"/>
+                <w:color w:val="FF0000"/>
+                <w:sz w:val="16"/>
+                <w:szCs w:val="16"/>
+              </w:rPr>
+              <w:t>-junio-2016</w:t>
+            </w:r>
           </w:p>
         </w:tc>
         <w:tc>
@@ -12979,6 +13012,16 @@
                 <w:szCs w:val="16"/>
               </w:rPr>
             </w:pPr>
+            <w:r>
+              <w:rPr>
+                <w:rFonts w:cs="Arial"/>
+                <w:color w:val="FF0000"/>
+                <w:sz w:val="16"/>
+                <w:szCs w:val="16"/>
+              </w:rPr>
+              <w:lastRenderedPageBreak/>
+              <w:t>1</w:t>
+            </w:r>
           </w:p>
         </w:tc>
       </w:tr>
@@ -13141,6 +13184,8 @@
                 <w:szCs w:val="16"/>
               </w:rPr>
             </w:pPr>
+            <w:bookmarkStart w:id="20" w:name="_GoBack"/>
+            <w:bookmarkEnd w:id="20"/>
           </w:p>
         </w:tc>
         <w:tc>
@@ -14059,8 +14104,6 @@
                 <w:szCs w:val="16"/>
               </w:rPr>
             </w:pPr>
-            <w:bookmarkStart w:id="20" w:name="_GoBack"/>
-            <w:bookmarkEnd w:id="20"/>
           </w:p>
         </w:tc>
         <w:tc>
@@ -14178,7 +14221,25 @@
                 <w:sz w:val="16"/>
                 <w:szCs w:val="16"/>
               </w:rPr>
-              <w:t xml:space="preserve"> Dylan Cuevas Mora</w:t>
+              <w:t xml:space="preserve"> </w:t>
+            </w:r>
+            <w:proofErr w:type="spellStart"/>
+            <w:r>
+              <w:rPr>
+                <w:rFonts w:cs="Arial"/>
+                <w:sz w:val="16"/>
+                <w:szCs w:val="16"/>
+              </w:rPr>
+              <w:t>Dylan</w:t>
+            </w:r>
+            <w:proofErr w:type="spellEnd"/>
+            <w:r>
+              <w:rPr>
+                <w:rFonts w:cs="Arial"/>
+                <w:sz w:val="16"/>
+                <w:szCs w:val="16"/>
+              </w:rPr>
+              <w:t xml:space="preserve"> Cuevas Mora</w:t>
             </w:r>
             <w:r>
               <w:rPr>
@@ -15989,6 +16050,7 @@
                 <w:sz w:val="16"/>
                 <w:szCs w:val="16"/>
               </w:rPr>
+              <w:lastRenderedPageBreak/>
               <w:t>16</w:t>
             </w:r>
           </w:p>
@@ -16747,7 +16809,7 @@
 
 <file path=word/numbering.xml><?xml version="1.0" encoding="utf-8"?>
 <w:numbering xmlns:wpc="http://schemas.microsoft.com/office/word/2010/wordprocessingCanvas" xmlns:mc="http://schemas.openxmlformats.org/markup-compatibility/2006" xmlns:o="urn:schemas-microsoft-com:office:office" xmlns:r="http://schemas.openxmlformats.org/officeDocument/2006/relationships" xmlns:m="http://schemas.openxmlformats.org/officeDocument/2006/math" xmlns:v="urn:schemas-microsoft-com:vml" xmlns:wp14="http://schemas.microsoft.com/office/word/2010/wordprocessingDrawing" xmlns:wp="http://schemas.openxmlformats.org/drawingml/2006/wordprocessingDrawing" xmlns:w10="urn:schemas-microsoft-com:office:word" xmlns:w="http://schemas.openxmlformats.org/wordprocessingml/2006/main" xmlns:w14="http://schemas.microsoft.com/office/word/2010/wordml" xmlns:w15="http://schemas.microsoft.com/office/word/2012/wordml" xmlns:wpg="http://schemas.microsoft.com/office/word/2010/wordprocessingGroup" xmlns:wpi="http://schemas.microsoft.com/office/word/2010/wordprocessingInk" xmlns:wne="http://schemas.microsoft.com/office/word/2006/wordml" xmlns:wps="http://schemas.microsoft.com/office/word/2010/wordprocessingShape" mc:Ignorable="w14 w15 wp14">
-  <w:abstractNum w:abstractNumId="0" w15:restartNumberingAfterBreak="0">
+  <w:abstractNum w:abstractNumId="0">
     <w:nsid w:val="090D632C"/>
     <w:multiLevelType w:val="hybridMultilevel"/>
     <w:tmpl w:val="CE6A58A6"/>
@@ -16860,7 +16922,7 @@
       </w:rPr>
     </w:lvl>
   </w:abstractNum>
-  <w:abstractNum w:abstractNumId="1" w15:restartNumberingAfterBreak="0">
+  <w:abstractNum w:abstractNumId="1">
     <w:nsid w:val="330B7C27"/>
     <w:multiLevelType w:val="multilevel"/>
     <w:tmpl w:val="080A0025"/>
@@ -16954,7 +17016,7 @@
       </w:pPr>
     </w:lvl>
   </w:abstractNum>
-  <w:abstractNum w:abstractNumId="2" w15:restartNumberingAfterBreak="0">
+  <w:abstractNum w:abstractNumId="2">
     <w:nsid w:val="61356C69"/>
     <w:multiLevelType w:val="hybridMultilevel"/>
     <w:tmpl w:val="B178B57C"/>
@@ -17067,7 +17129,7 @@
       </w:rPr>
     </w:lvl>
   </w:abstractNum>
-  <w:abstractNum w:abstractNumId="3" w15:restartNumberingAfterBreak="0">
+  <w:abstractNum w:abstractNumId="3">
     <w:nsid w:val="67D519C3"/>
     <w:multiLevelType w:val="hybridMultilevel"/>
     <w:tmpl w:val="F6829FEE"/>
@@ -17180,7 +17242,7 @@
       </w:rPr>
     </w:lvl>
   </w:abstractNum>
-  <w:abstractNum w:abstractNumId="4" w15:restartNumberingAfterBreak="0">
+  <w:abstractNum w:abstractNumId="4">
     <w:nsid w:val="6C3B5A81"/>
     <w:multiLevelType w:val="multilevel"/>
     <w:tmpl w:val="080A001F"/>
@@ -17266,7 +17328,7 @@
       </w:pPr>
     </w:lvl>
   </w:abstractNum>
-  <w:abstractNum w:abstractNumId="5" w15:restartNumberingAfterBreak="0">
+  <w:abstractNum w:abstractNumId="5">
     <w:nsid w:val="768D4F67"/>
     <w:multiLevelType w:val="hybridMultilevel"/>
     <w:tmpl w:val="D934239C"/>
@@ -18114,10 +18176,17 @@
     <w:tblPr>
       <w:tblStyleRowBandSize w:val="1"/>
       <w:tblStyleColBandSize w:val="1"/>
+      <w:tblInd w:w="0" w:type="dxa"/>
       <w:tblBorders>
         <w:top w:val="single" w:sz="4" w:space="0" w:color="5B9BD5" w:themeColor="accent1"/>
         <w:bottom w:val="single" w:sz="4" w:space="0" w:color="5B9BD5" w:themeColor="accent1"/>
       </w:tblBorders>
+      <w:tblCellMar>
+        <w:top w:w="0" w:type="dxa"/>
+        <w:left w:w="108" w:type="dxa"/>
+        <w:bottom w:w="0" w:type="dxa"/>
+        <w:right w:w="108" w:type="dxa"/>
+      </w:tblCellMar>
     </w:tblPr>
     <w:tblStylePr w:type="firstRow">
       <w:rPr>
@@ -18179,6 +18248,7 @@
     <w:tblPr>
       <w:tblStyleRowBandSize w:val="1"/>
       <w:tblStyleColBandSize w:val="1"/>
+      <w:tblInd w:w="0" w:type="dxa"/>
       <w:tblBorders>
         <w:top w:val="single" w:sz="4" w:space="0" w:color="F4B083" w:themeColor="accent2" w:themeTint="99"/>
         <w:left w:val="single" w:sz="4" w:space="0" w:color="F4B083" w:themeColor="accent2" w:themeTint="99"/>
@@ -18186,6 +18256,12 @@
         <w:right w:val="single" w:sz="4" w:space="0" w:color="F4B083" w:themeColor="accent2" w:themeTint="99"/>
         <w:insideH w:val="single" w:sz="4" w:space="0" w:color="F4B083" w:themeColor="accent2" w:themeTint="99"/>
       </w:tblBorders>
+      <w:tblCellMar>
+        <w:top w:w="0" w:type="dxa"/>
+        <w:left w:w="108" w:type="dxa"/>
+        <w:bottom w:w="0" w:type="dxa"/>
+        <w:right w:w="108" w:type="dxa"/>
+      </w:tblCellMar>
     </w:tblPr>
     <w:tblStylePr w:type="firstRow">
       <w:rPr>
@@ -18406,6 +18482,7 @@
     <w:tblPr>
       <w:tblStyleRowBandSize w:val="1"/>
       <w:tblStyleColBandSize w:val="1"/>
+      <w:tblInd w:w="0" w:type="dxa"/>
       <w:tblBorders>
         <w:top w:val="single" w:sz="4" w:space="0" w:color="9CC2E5" w:themeColor="accent1" w:themeTint="99"/>
         <w:left w:val="single" w:sz="4" w:space="0" w:color="9CC2E5" w:themeColor="accent1" w:themeTint="99"/>
@@ -18414,6 +18491,12 @@
         <w:insideH w:val="single" w:sz="4" w:space="0" w:color="9CC2E5" w:themeColor="accent1" w:themeTint="99"/>
         <w:insideV w:val="single" w:sz="4" w:space="0" w:color="9CC2E5" w:themeColor="accent1" w:themeTint="99"/>
       </w:tblBorders>
+      <w:tblCellMar>
+        <w:top w:w="0" w:type="dxa"/>
+        <w:left w:w="108" w:type="dxa"/>
+        <w:bottom w:w="0" w:type="dxa"/>
+        <w:right w:w="108" w:type="dxa"/>
+      </w:tblCellMar>
     </w:tblPr>
     <w:tblStylePr w:type="firstRow">
       <w:rPr>
@@ -18482,6 +18565,7 @@
     <w:tblPr>
       <w:tblStyleRowBandSize w:val="1"/>
       <w:tblStyleColBandSize w:val="1"/>
+      <w:tblInd w:w="0" w:type="dxa"/>
       <w:tblBorders>
         <w:top w:val="single" w:sz="4" w:space="0" w:color="F4B083" w:themeColor="accent2" w:themeTint="99"/>
         <w:left w:val="single" w:sz="4" w:space="0" w:color="F4B083" w:themeColor="accent2" w:themeTint="99"/>
@@ -18490,6 +18574,12 @@
         <w:insideH w:val="single" w:sz="4" w:space="0" w:color="F4B083" w:themeColor="accent2" w:themeTint="99"/>
         <w:insideV w:val="single" w:sz="4" w:space="0" w:color="F4B083" w:themeColor="accent2" w:themeTint="99"/>
       </w:tblBorders>
+      <w:tblCellMar>
+        <w:top w:w="0" w:type="dxa"/>
+        <w:left w:w="108" w:type="dxa"/>
+        <w:bottom w:w="0" w:type="dxa"/>
+        <w:right w:w="108" w:type="dxa"/>
+      </w:tblCellMar>
     </w:tblPr>
     <w:tblStylePr w:type="firstRow">
       <w:rPr>
@@ -18558,6 +18648,7 @@
     <w:tblPr>
       <w:tblStyleRowBandSize w:val="1"/>
       <w:tblStyleColBandSize w:val="1"/>
+      <w:tblInd w:w="0" w:type="dxa"/>
       <w:tblBorders>
         <w:top w:val="single" w:sz="4" w:space="0" w:color="8EAADB" w:themeColor="accent5" w:themeTint="99"/>
         <w:left w:val="single" w:sz="4" w:space="0" w:color="8EAADB" w:themeColor="accent5" w:themeTint="99"/>
@@ -18566,6 +18657,12 @@
         <w:insideH w:val="single" w:sz="4" w:space="0" w:color="8EAADB" w:themeColor="accent5" w:themeTint="99"/>
         <w:insideV w:val="single" w:sz="4" w:space="0" w:color="8EAADB" w:themeColor="accent5" w:themeTint="99"/>
       </w:tblBorders>
+      <w:tblCellMar>
+        <w:top w:w="0" w:type="dxa"/>
+        <w:left w:w="108" w:type="dxa"/>
+        <w:bottom w:w="0" w:type="dxa"/>
+        <w:right w:w="108" w:type="dxa"/>
+      </w:tblCellMar>
     </w:tblPr>
     <w:tblStylePr w:type="firstRow">
       <w:rPr>
@@ -18705,6 +18802,7 @@
       <w:spacing w:after="0" w:line="240" w:lineRule="auto"/>
     </w:pPr>
     <w:tblPr>
+      <w:tblInd w:w="0" w:type="dxa"/>
       <w:tblBorders>
         <w:top w:val="single" w:sz="4" w:space="0" w:color="auto"/>
         <w:left w:val="single" w:sz="4" w:space="0" w:color="auto"/>
@@ -18713,6 +18811,12 @@
         <w:insideH w:val="single" w:sz="4" w:space="0" w:color="auto"/>
         <w:insideV w:val="single" w:sz="4" w:space="0" w:color="auto"/>
       </w:tblBorders>
+      <w:tblCellMar>
+        <w:top w:w="0" w:type="dxa"/>
+        <w:left w:w="108" w:type="dxa"/>
+        <w:bottom w:w="0" w:type="dxa"/>
+        <w:right w:w="108" w:type="dxa"/>
+      </w:tblCellMar>
     </w:tblPr>
   </w:style>
 </w:styles>
@@ -19130,7 +19234,7 @@
 </file>
 
 <file path=customXml/itemProps1.xml><?xml version="1.0" encoding="utf-8"?>
-<ds:datastoreItem xmlns:ds="http://schemas.openxmlformats.org/officeDocument/2006/customXml" ds:itemID="{E231D48D-5857-4647-81DF-58C7271E2C1D}">
+<ds:datastoreItem xmlns:ds="http://schemas.openxmlformats.org/officeDocument/2006/customXml" ds:itemID="{2DEBD549-377A-425E-8BBD-DC4A32D671DB}">
   <ds:schemaRefs>
     <ds:schemaRef ds:uri="http://schemas.openxmlformats.org/officeDocument/2006/bibliography"/>
   </ds:schemaRefs>

</xml_diff>